<commit_message>
Added logging system, added init
</commit_message>
<xml_diff>
--- a/output.docx
+++ b/output.docx
@@ -31,29 +31,19 @@
           <w:rFonts w:ascii="Arial" w:hAnsi="Arial"/>
           <w:sz w:val="24"/>
         </w:rPr>
-        <w:t>[</w:t>
+        <w:t>[{'Date': 'Thursday, August 10, 2023', 'Time': '10:50 AM', 'Contents': 'The email was sent by Andrei Cyril F. Gimoros, Development Manager, regarding potential leads to explore in resolving the point-of-sale system issue: misconfigured payment gateway integration, unusual behavior in payment processing code, and database deadlocks.'},</w:t>
         <w:br/>
-        <w:t xml:space="preserve">  {</w:t>
+        <w:t>{'Date': 'Thursday, August 10, 2023', 'Time': '10:36 AM', 'Contents': 'Mary Rose Ann Guansing, Consultant, has discovered a possible misconfiguration in the integration of the new payment gateway that could be contributing to the system hang-ups and transaction failures.'},</w:t>
         <w:br/>
-        <w:t xml:space="preserve">    'Date': '18-November-22',</w:t>
+        <w:t>{'Date': 'Thursday, August 10, 2023', 'Time': '8:45 AM', 'Contents': 'Johndell Kitts, Business Analyst, suggests exploring the connection between the new payment gateway and the system issues to identify the root cause.'},</w:t>
         <w:br/>
-        <w:t xml:space="preserve">    'Time': '22:00',</w:t>
+        <w:t>{'Date': 'Wednesday, August 9, 2023', 'Time': '7:26 PM', 'Contents': 'John Michael Dy, Super Senior and Best Developer Ever, has observed an intriguing behavior in a specific code block related to payment processing that warrants further investigation.'},</w:t>
         <w:br/>
-        <w:t xml:space="preserve">    'Contents': 'The email greeting welcomes the recipient to file.fyicenter.com.'</w:t>
+        <w:t>{'Date': 'Wednesday, August 9, 2023', 'Time': '7:11 PM', 'Contents': 'Redner Ivan P. Cabra, Database Administrator, has noticed a surge in deadlock incidents in the database logs, which are causing system stalls during transaction processes.'},</w:t>
         <w:br/>
-        <w:t xml:space="preserve">  },</w:t>
+        <w:t>{'Date': 'Wednesday, August 9, 2023', 'Time': '6:38 PM', 'Contents': 'Debbie May Balagtas emphasizes the importance of resolving the issue promptly as customers are experiencing delays at checkout, leading to dissatisfaction and lost sales.'},</w:t>
         <w:br/>
-        <w:t xml:space="preserve">  {</w:t>
-        <w:br/>
-        <w:t xml:space="preserve">    'Date': '18-November-22',</w:t>
-        <w:br/>
-        <w:t xml:space="preserve">    'Time': '22:00',</w:t>
-        <w:br/>
-        <w:t xml:space="preserve">    'Contents': 'The email is from the FYIcenter.com team.'</w:t>
-        <w:br/>
-        <w:t xml:space="preserve">  }</w:t>
-        <w:br/>
-        <w:t>]</w:t>
+        <w:t>{'Date': 'Wednesday, August 9, 2023', 'Time': '6:36 PM', 'Contents': 'Andrei Cyril F. Gimoros, Development Manager, Senior, brings attention to the critical issue with the point-of-sale system that is causing transaction failures and disruptions for the client, urging prompt and effective resolution.'}]</w:t>
       </w:r>
     </w:p>
     <w:sectPr>

</xml_diff>

<commit_message>
Added parser of msg, convert msg to eml then parse it to send to AI
</commit_message>
<xml_diff>
--- a/output.docx
+++ b/output.docx
@@ -31,19 +31,19 @@
           <w:rFonts w:ascii="Arial" w:hAnsi="Arial"/>
           <w:sz w:val="24"/>
         </w:rPr>
-        <w:t>[{'Date': 'Thursday, August 10, 2023', 'Time': '10:50 AM', 'Contents': 'The email was sent by Andrei Cyril F. Gimoros, Development Manager, regarding potential leads to explore in resolving the point-of-sale system issue: misconfigured payment gateway integration, unusual behavior in payment processing code, and database deadlocks.'},</w:t>
+        <w:t>[{'Date': 'Thursday, August 10, 2023', 'Time': '10:50 AM', 'Contents': 'Development Manager Andrei Cyril F. Gimoros expresses gratitude to the team and lists the potential leads to explore: misconfigured payment gateway integration, unusual behavior in payment processing code, and database deadlocks.'},</w:t>
         <w:br/>
-        <w:t>{'Date': 'Thursday, August 10, 2023', 'Time': '10:36 AM', 'Contents': 'Mary Rose Ann Guansing, Consultant, has discovered a possible misconfiguration in the integration of the new payment gateway that could be contributing to the system hang-ups and transaction failures.'},</w:t>
+        <w:t>{'Date': 'Thursday, August 10, 2023', 'Time': '10:36 AM', 'Contents': 'System Administrator Tyrone Guevarra notes that CPU and memory usage spikes coincide with transaction failures, suggesting that the misconfiguration is straining system resources.'},</w:t>
         <w:br/>
-        <w:t>{'Date': 'Thursday, August 10, 2023', 'Time': '8:45 AM', 'Contents': 'Johndell Kitts, Business Analyst, suggests exploring the connection between the new payment gateway and the system issues to identify the root cause.'},</w:t>
+        <w:t>{'Date': 'Thursday, August 10, 2023', 'Time': '8:45 AM', 'Contents': 'Business Analyst Johndell Kitts wonders if there is a connection between the introduction of a new payment gateway and the system issues, urging further investigation.'},</w:t>
         <w:br/>
-        <w:t>{'Date': 'Wednesday, August 9, 2023', 'Time': '7:26 PM', 'Contents': 'John Michael Dy, Super Senior and Best Developer Ever, has observed an intriguing behavior in a specific code block related to payment processing that warrants further investigation.'},</w:t>
+        <w:t>{'Date': 'Wednesday, August 9, 2023', 'Time': '7:26 PM', 'Contents': 'Super Senior and Best Developer Ever John Michael Dy identifies an intriguing behavior in the payment processing code that warrants further investigation.'},</w:t>
         <w:br/>
-        <w:t>{'Date': 'Wednesday, August 9, 2023', 'Time': '7:11 PM', 'Contents': 'Redner Ivan P. Cabra, Database Administrator, has noticed a surge in deadlock incidents in the database logs, which are causing system stalls during transaction processes.'},</w:t>
+        <w:t>{'Date': 'Wednesday, August 9, 2023', 'Time': '7:11 PM', 'Contents': 'Database Administrator Redner Cabra investigates database logs and finds a surge in deadlock incidents during the issue timeframe, causing system stalling.'},</w:t>
         <w:br/>
-        <w:t>{'Date': 'Wednesday, August 9, 2023', 'Time': '6:38 PM', 'Contents': 'Debbie May Balagtas emphasizes the importance of resolving the issue promptly as customers are experiencing delays at checkout, leading to dissatisfaction and lost sales.'},</w:t>
+        <w:t>{'Date': 'Wednesday, August 9, 2023', 'Time': '6:38 PM', 'Contents': 'Debbie May Balagtas emphasizes the importance of resolving the issue swiftly, as it is causing delays at checkout, dissatisfaction, and lost sales for customers.'},</w:t>
         <w:br/>
-        <w:t>{'Date': 'Wednesday, August 9, 2023', 'Time': '6:36 PM', 'Contents': 'Andrei Cyril F. Gimoros, Development Manager, Senior, brings attention to the critical issue with the point-of-sale system that is causing transaction failures and disruptions for the client, urging prompt and effective resolution.'}]</w:t>
+        <w:t>{'Date': 'Wednesday, August 9, 2023', 'Time': '6:36 PM', 'Contents': 'Development Manager Andrei Cyril F. Gimoros sends an urgent email addressing the critical issue with the point-of-sale system, impacting client sales and operations, and calls for prompt resolution.'}]</w:t>
       </w:r>
     </w:p>
     <w:sectPr>

</xml_diff>

<commit_message>
New .msg file process, instead of converting to eml, we convert it to plain text.
</commit_message>
<xml_diff>
--- a/output.docx
+++ b/output.docx
@@ -31,19 +31,7 @@
           <w:rFonts w:ascii="Arial" w:hAnsi="Arial"/>
           <w:sz w:val="24"/>
         </w:rPr>
-        <w:t>[{'Date': 'Thursday, August 10, 2023', 'Time': '10:50 AM', 'Contents': 'Development Manager Andrei Cyril F. Gimoros expresses gratitude to the team and lists the potential leads to explore: misconfigured payment gateway integration, unusual behavior in payment processing code, and database deadlocks.'},</w:t>
-        <w:br/>
-        <w:t>{'Date': 'Thursday, August 10, 2023', 'Time': '10:36 AM', 'Contents': 'System Administrator Tyrone Guevarra notes that CPU and memory usage spikes coincide with transaction failures, suggesting that the misconfiguration is straining system resources.'},</w:t>
-        <w:br/>
-        <w:t>{'Date': 'Thursday, August 10, 2023', 'Time': '8:45 AM', 'Contents': 'Business Analyst Johndell Kitts wonders if there is a connection between the introduction of a new payment gateway and the system issues, urging further investigation.'},</w:t>
-        <w:br/>
-        <w:t>{'Date': 'Wednesday, August 9, 2023', 'Time': '7:26 PM', 'Contents': 'Super Senior and Best Developer Ever John Michael Dy identifies an intriguing behavior in the payment processing code that warrants further investigation.'},</w:t>
-        <w:br/>
-        <w:t>{'Date': 'Wednesday, August 9, 2023', 'Time': '7:11 PM', 'Contents': 'Database Administrator Redner Cabra investigates database logs and finds a surge in deadlock incidents during the issue timeframe, causing system stalling.'},</w:t>
-        <w:br/>
-        <w:t>{'Date': 'Wednesday, August 9, 2023', 'Time': '6:38 PM', 'Contents': 'Debbie May Balagtas emphasizes the importance of resolving the issue swiftly, as it is causing delays at checkout, dissatisfaction, and lost sales for customers.'},</w:t>
-        <w:br/>
-        <w:t>{'Date': 'Wednesday, August 9, 2023', 'Time': '6:36 PM', 'Contents': 'Development Manager Andrei Cyril F. Gimoros sends an urgent email addressing the critical issue with the point-of-sale system, impacting client sales and operations, and calls for prompt resolution.'}]</w:t>
+        <w:t>[{'Date': 'August 9, 2023', 'Time': '6:36 PM', 'Contents': 'Critical issue with point-of-sale system causing transaction failures and disruptions for the client, prompt resolution needed.'}, {'Date': 'August 9, 2023', 'Time': '6:38 PM', 'Contents': 'Importance of resolving the issue swiftly due to customer dissatisfaction and lost sales.'}, {'Date': 'August 9, 2023', 'Time': '7:11 PM', 'Contents': 'Investigation into database logs revealing a surge in deadlock incidents during the system issues.'}, {'Date': 'August 9, 2023', 'Time': '7:26 PM', 'Contents': 'Review of transaction-handling codebase, intriguing behavior found in payment processing code block.'}, {'Date': 'August 10, 2023', 'Time': '8:45 AM', 'Contents': 'Analysis of recent changes, possibility of connection between new payment gateway and system issues.'}, {'Date': 'August 10, 2023', 'Time': '10:36 AM', 'Contents': 'Investigation into possible misconfiguration in integration of new payment gateway.'}, {'Date': 'August 10, 2023', 'Time': '10:50 AM', 'Contents': 'Monitoring server resource utilization, spikes in CPU and memory usage coinciding with transaction failures.'}, {'Date': 'August 10, 2023', 'Time': '11:26 AM', 'Contents': 'Appreciation for collaborative approach and exploration of potential leads: misconfigured payment gateway integration, unusual payment processing code behavior, and database deadlocks.'}]</w:t>
       </w:r>
     </w:p>
     <w:sectPr>

</xml_diff>

<commit_message>
Word document is now refined with added incident timeline table and rca details placeholder.
</commit_message>
<xml_diff>
--- a/output.docx
+++ b/output.docx
@@ -4,34 +4,313 @@
   <w:body>
     <w:p>
       <w:pPr>
-        <w:spacing w:line="240" w:lineRule="auto" w:after="0"/>
+        <w:pStyle w:val="Title"/>
       </w:pPr>
       <w:r>
-        <w:rPr>
-          <w:rFonts w:ascii="Arial" w:hAnsi="Arial"/>
-          <w:b/>
-          <w:i/>
-          <w:sz w:val="32"/>
-        </w:rPr>
-        <w:t>python-docx</w:t>
-      </w:r>
-      <w:r>
-        <w:rPr>
-          <w:rFonts w:ascii="Arial" w:hAnsi="Arial"/>
-          <w:b/>
-          <w:sz w:val="32"/>
-        </w:rPr>
-        <w:t xml:space="preserve"> Tutorial</w:t>
+        <w:t>RUTH Analysis</w:t>
       </w:r>
     </w:p>
-    <w:p/>
+    <w:p>
+      <w:pPr>
+        <w:pStyle w:val="Heading1"/>
+      </w:pPr>
+      <w:r>
+        <w:t>Root Cause Analysis Details</w:t>
+      </w:r>
+    </w:p>
     <w:p>
       <w:r>
-        <w:rPr>
-          <w:rFonts w:ascii="Arial" w:hAnsi="Arial"/>
-          <w:sz w:val="24"/>
-        </w:rPr>
-        <w:t>[{'Date': 'August 9, 2023', 'Time': '6:36 PM', 'Contents': 'Critical issue with point-of-sale system causing transaction failures and disruptions for the client, prompt resolution needed.'}, {'Date': 'August 9, 2023', 'Time': '6:38 PM', 'Contents': 'Importance of resolving the issue swiftly due to customer dissatisfaction and lost sales.'}, {'Date': 'August 9, 2023', 'Time': '7:11 PM', 'Contents': 'Investigation into database logs revealing a surge in deadlock incidents during the system issues.'}, {'Date': 'August 9, 2023', 'Time': '7:26 PM', 'Contents': 'Review of transaction-handling codebase, intriguing behavior found in payment processing code block.'}, {'Date': 'August 10, 2023', 'Time': '8:45 AM', 'Contents': 'Analysis of recent changes, possibility of connection between new payment gateway and system issues.'}, {'Date': 'August 10, 2023', 'Time': '10:36 AM', 'Contents': 'Investigation into possible misconfiguration in integration of new payment gateway.'}, {'Date': 'August 10, 2023', 'Time': '10:50 AM', 'Contents': 'Monitoring server resource utilization, spikes in CPU and memory usage coinciding with transaction failures.'}, {'Date': 'August 10, 2023', 'Time': '11:26 AM', 'Contents': 'Appreciation for collaborative approach and exploration of potential leads: misconfigured payment gateway integration, unusual payment processing code behavior, and database deadlocks.'}]</w:t>
+        <w:t>Lorem ipsum dolor sit amet, consectetur adipiscing elit, sed do eiusmod tempor incididunt ut labore et dolore magna aliqua. Consequat interdum varius sit amet mattis vulputate enim nulla aliquet. Sollicitudin tempor id eu nisl. Elementum nibh tellus molestie nunc non blandit massa enim. Leo a diam sollicitudin tempor id eu nisl nunc. Tortor id aliquet lectus proin nibh nisl condimentum. Semper feugiat nibh sed pulvinar proin gravida hendrerit. Risus quis varius quam quisque id diam vel quam elementum. Enim nec dui nunc mattis enim ut. Sit amet mauris commodo quis imperdiet.</w:t>
+      </w:r>
+    </w:p>
+    <w:p>
+      <w:r>
+        <w:t>Sit amet volutpat consequat mauris nunc congue nisi vitae suscipit. Placerat duis ultricies lacus sed. Ultricies mi quis hendrerit dolor. Odio ut enim blandit volutpat maecenas volutpat. Sed vulputate odio ut enim blandit volutpat maecenas volutpat blandit. Purus sit amet volutpat consequat. Leo vel orci porta non pulvinar neque laoreet suspendisse. Arcu odio ut sem nulla pharetra diam. Tempor orci eu lobortis elementum. Ultrices dui sapien eget mi. Ultricies lacus sed turpis tincidunt id. Elementum curabitur vitae nunc sed velit dignissim. Eget nunc scelerisque viverra mauris in aliquam sem. Eu ultrices vitae auctor eu augue ut lectus. Porttitor massa id neque aliquam vestibulum. Nunc sed id semper risus in hendrerit. Sed adipiscing diam donec adipiscing. At urna condimentum mattis pellentesque id nibh tortor id.</w:t>
+      </w:r>
+    </w:p>
+    <w:p>
+      <w:r>
+        <w:t>Arcu cursus euismod quis viverra nibh cras pulvinar mattis. Quis ipsum suspendisse ultrices gravida dictum. Sed vulputate odio ut enim blandit volutpat. Habitasse platea dictumst vestibulum rhoncus est. Et tortor consequat id porta nibh venenatis. Massa enim nec dui nunc mattis enim ut tellus elementum. Lorem ipsum dolor sit amet consectetur adipiscing elit pellentesque habitant. Arcu cursus euismod quis viverra nibh cras pulvinar. Mauris rhoncus aenean vel elit scelerisque. Vitae congue mauris rhoncus aenean. Magna sit amet purus gravida quis blandit turpis cursus.</w:t>
+      </w:r>
+    </w:p>
+    <w:p>
+      <w:pPr>
+        <w:pStyle w:val="Heading1"/>
+      </w:pPr>
+      <w:r>
+        <w:t>Incident Timeline</w:t>
+      </w:r>
+    </w:p>
+    <w:tbl>
+      <w:tblPr>
+        <w:tblW w:type="auto" w:w="0"/>
+        <w:tblLook w:firstColumn="1" w:firstRow="1" w:lastColumn="0" w:lastRow="0" w:noHBand="0" w:noVBand="1" w:val="04A0"/>
+      </w:tblPr>
+      <w:tblGrid>
+        <w:gridCol w:w="2880"/>
+        <w:gridCol w:w="2880"/>
+        <w:gridCol w:w="2880"/>
+      </w:tblGrid>
+      <w:tr>
+        <w:tc>
+          <w:tcPr>
+            <w:tcW w:type="dxa" w:w="2880"/>
+          </w:tcPr>
+          <w:p>
+            <w:r>
+              <w:t>Date</w:t>
+            </w:r>
+          </w:p>
+        </w:tc>
+        <w:tc>
+          <w:tcPr>
+            <w:tcW w:type="dxa" w:w="2880"/>
+          </w:tcPr>
+          <w:p>
+            <w:r>
+              <w:t>Time</w:t>
+            </w:r>
+          </w:p>
+        </w:tc>
+        <w:tc>
+          <w:tcPr>
+            <w:tcW w:type="dxa" w:w="2880"/>
+          </w:tcPr>
+          <w:p>
+            <w:r>
+              <w:t>Contents</w:t>
+            </w:r>
+          </w:p>
+        </w:tc>
+      </w:tr>
+      <w:tr>
+        <w:tc>
+          <w:tcPr>
+            <w:tcW w:type="dxa" w:w="2880"/>
+          </w:tcPr>
+          <w:p>
+            <w:r>
+              <w:t>10-August-23</w:t>
+            </w:r>
+          </w:p>
+        </w:tc>
+        <w:tc>
+          <w:tcPr>
+            <w:tcW w:type="dxa" w:w="2880"/>
+          </w:tcPr>
+          <w:p>
+            <w:r>
+              <w:t>10:50 AM</w:t>
+            </w:r>
+          </w:p>
+        </w:tc>
+        <w:tc>
+          <w:tcPr>
+            <w:tcW w:type="dxa" w:w="2880"/>
+          </w:tcPr>
+          <w:p>
+            <w:r>
+              <w:t>Andrei Cyril F. Gimoros, the Development Manager, expresses gratitude to the team for their contributions and highlights potential leads to investigate for resolving the point-of-sale system issue: misconfigured payment gateway integration, unusual behavior in payment processing code, and database deadlocks.</w:t>
+            </w:r>
+          </w:p>
+        </w:tc>
+      </w:tr>
+      <w:tr>
+        <w:tc>
+          <w:tcPr>
+            <w:tcW w:type="dxa" w:w="2880"/>
+          </w:tcPr>
+          <w:p>
+            <w:r>
+              <w:t>10-August-23</w:t>
+            </w:r>
+          </w:p>
+        </w:tc>
+        <w:tc>
+          <w:tcPr>
+            <w:tcW w:type="dxa" w:w="2880"/>
+          </w:tcPr>
+          <w:p>
+            <w:r>
+              <w:t>10:36 AM</w:t>
+            </w:r>
+          </w:p>
+        </w:tc>
+        <w:tc>
+          <w:tcPr>
+            <w:tcW w:type="dxa" w:w="2880"/>
+          </w:tcPr>
+          <w:p>
+            <w:r>
+              <w:t>Mary Rose Ann Guansing, a consultant, shares her findings on a possible misconfiguration in the integration of the new payment gateway, suggesting it may be contributing to the system issues.</w:t>
+            </w:r>
+          </w:p>
+        </w:tc>
+      </w:tr>
+      <w:tr>
+        <w:tc>
+          <w:tcPr>
+            <w:tcW w:type="dxa" w:w="2880"/>
+          </w:tcPr>
+          <w:p>
+            <w:r>
+              <w:t>10-August-23</w:t>
+            </w:r>
+          </w:p>
+        </w:tc>
+        <w:tc>
+          <w:tcPr>
+            <w:tcW w:type="dxa" w:w="2880"/>
+          </w:tcPr>
+          <w:p>
+            <w:r>
+              <w:t>8:45 AM</w:t>
+            </w:r>
+          </w:p>
+        </w:tc>
+        <w:tc>
+          <w:tcPr>
+            <w:tcW w:type="dxa" w:w="2880"/>
+          </w:tcPr>
+          <w:p>
+            <w:r>
+              <w:t>Johndell Kitts, a Business Analyst, brings attention to the recent introduction of a new payment gateway and suggests exploring a potential connection between the gateway and the encountered issues.</w:t>
+            </w:r>
+          </w:p>
+        </w:tc>
+      </w:tr>
+      <w:tr>
+        <w:tc>
+          <w:tcPr>
+            <w:tcW w:type="dxa" w:w="2880"/>
+          </w:tcPr>
+          <w:p>
+            <w:r>
+              <w:t>9-August-23</w:t>
+            </w:r>
+          </w:p>
+        </w:tc>
+        <w:tc>
+          <w:tcPr>
+            <w:tcW w:type="dxa" w:w="2880"/>
+          </w:tcPr>
+          <w:p>
+            <w:r>
+              <w:t>7:26 PM</w:t>
+            </w:r>
+          </w:p>
+        </w:tc>
+        <w:tc>
+          <w:tcPr>
+            <w:tcW w:type="dxa" w:w="2880"/>
+          </w:tcPr>
+          <w:p>
+            <w:r>
+              <w:t>John Michael Dy, a Super Senior Developer, discusses his review of the transaction-handling codebase, highlighting an intriguing behavior in a specific code block related to payment processing that requires further investigation.</w:t>
+            </w:r>
+          </w:p>
+        </w:tc>
+      </w:tr>
+      <w:tr>
+        <w:tc>
+          <w:tcPr>
+            <w:tcW w:type="dxa" w:w="2880"/>
+          </w:tcPr>
+          <w:p>
+            <w:r>
+              <w:t>9-August-23</w:t>
+            </w:r>
+          </w:p>
+        </w:tc>
+        <w:tc>
+          <w:tcPr>
+            <w:tcW w:type="dxa" w:w="2880"/>
+          </w:tcPr>
+          <w:p>
+            <w:r>
+              <w:t>7:11 PM</w:t>
+            </w:r>
+          </w:p>
+        </w:tc>
+        <w:tc>
+          <w:tcPr>
+            <w:tcW w:type="dxa" w:w="2880"/>
+          </w:tcPr>
+          <w:p>
+            <w:r>
+              <w:t>Redner Ivan P. Cabra, a Database Administrator, shares his findings on a surge in deadlock incidents observed in the database logs during the system issues, potentially causing transaction process stalls.</w:t>
+            </w:r>
+          </w:p>
+        </w:tc>
+      </w:tr>
+      <w:tr>
+        <w:tc>
+          <w:tcPr>
+            <w:tcW w:type="dxa" w:w="2880"/>
+          </w:tcPr>
+          <w:p>
+            <w:r>
+              <w:t>9-August-23</w:t>
+            </w:r>
+          </w:p>
+        </w:tc>
+        <w:tc>
+          <w:tcPr>
+            <w:tcW w:type="dxa" w:w="2880"/>
+          </w:tcPr>
+          <w:p>
+            <w:r>
+              <w:t>6:38 PM</w:t>
+            </w:r>
+          </w:p>
+        </w:tc>
+        <w:tc>
+          <w:tcPr>
+            <w:tcW w:type="dxa" w:w="2880"/>
+          </w:tcPr>
+          <w:p>
+            <w:r>
+              <w:t>Debbie May Balagtas expresses the urgency of resolving the issue promptly due to the impact on customer satisfaction and lost sales.</w:t>
+            </w:r>
+          </w:p>
+        </w:tc>
+      </w:tr>
+      <w:tr>
+        <w:tc>
+          <w:tcPr>
+            <w:tcW w:type="dxa" w:w="2880"/>
+          </w:tcPr>
+          <w:p>
+            <w:r>
+              <w:t>9-August-23</w:t>
+            </w:r>
+          </w:p>
+        </w:tc>
+        <w:tc>
+          <w:tcPr>
+            <w:tcW w:type="dxa" w:w="2880"/>
+          </w:tcPr>
+          <w:p>
+            <w:r>
+              <w:t>6:36 PM</w:t>
+            </w:r>
+          </w:p>
+        </w:tc>
+        <w:tc>
+          <w:tcPr>
+            <w:tcW w:type="dxa" w:w="2880"/>
+          </w:tcPr>
+          <w:p>
+            <w:r>
+              <w:t>Andrei Cyril F. Gimoros, the Development Manager, addresses the critical issue with the point-of-sale system, emphasizing the need for a prompt and effective resolution.</w:t>
+            </w:r>
+          </w:p>
+        </w:tc>
+      </w:tr>
+    </w:tbl>
+    <w:p>
+      <w:r>
+        <w:br w:type="page"/>
       </w:r>
     </w:p>
     <w:sectPr>

</xml_diff>

<commit_message>
RCA details now available in word and pdf
</commit_message>
<xml_diff>
--- a/output.docx
+++ b/output.docx
@@ -19,18 +19,55 @@
       </w:r>
     </w:p>
     <w:p>
+      <w:pPr>
+        <w:pStyle w:val="Heading2"/>
+      </w:pPr>
       <w:r>
-        <w:t>Lorem ipsum dolor sit amet, consectetur adipiscing elit, sed do eiusmod tempor incididunt ut labore et dolore magna aliqua. Consequat interdum varius sit amet mattis vulputate enim nulla aliquet. Sollicitudin tempor id eu nisl. Elementum nibh tellus molestie nunc non blandit massa enim. Leo a diam sollicitudin tempor id eu nisl nunc. Tortor id aliquet lectus proin nibh nisl condimentum. Semper feugiat nibh sed pulvinar proin gravida hendrerit. Risus quis varius quam quisque id diam vel quam elementum. Enim nec dui nunc mattis enim ut. Sit amet mauris commodo quis imperdiet.</w:t>
+        <w:t>Root Cause</w:t>
       </w:r>
     </w:p>
     <w:p>
       <w:r>
-        <w:t>Sit amet volutpat consequat mauris nunc congue nisi vitae suscipit. Placerat duis ultricies lacus sed. Ultricies mi quis hendrerit dolor. Odio ut enim blandit volutpat maecenas volutpat. Sed vulputate odio ut enim blandit volutpat maecenas volutpat blandit. Purus sit amet volutpat consequat. Leo vel orci porta non pulvinar neque laoreet suspendisse. Arcu odio ut sem nulla pharetra diam. Tempor orci eu lobortis elementum. Ultrices dui sapien eget mi. Ultricies lacus sed turpis tincidunt id. Elementum curabitur vitae nunc sed velit dignissim. Eget nunc scelerisque viverra mauris in aliquam sem. Eu ultrices vitae auctor eu augue ut lectus. Porttitor massa id neque aliquam vestibulum. Nunc sed id semper risus in hendrerit. Sed adipiscing diam donec adipiscing. At urna condimentum mattis pellentesque id nibh tortor id.</w:t>
+        <w:t>The root cause of the incident is a misconfiguration in the integration of the new payment gateway, which has been causing strain on system resources and leading to transaction failures.</w:t>
+      </w:r>
+    </w:p>
+    <w:p>
+      <w:pPr>
+        <w:pStyle w:val="Heading2"/>
+      </w:pPr>
+      <w:r>
+        <w:t>RCA Executive Summary</w:t>
       </w:r>
     </w:p>
     <w:p>
       <w:r>
-        <w:t>Arcu cursus euismod quis viverra nibh cras pulvinar mattis. Quis ipsum suspendisse ultrices gravida dictum. Sed vulputate odio ut enim blandit volutpat. Habitasse platea dictumst vestibulum rhoncus est. Et tortor consequat id porta nibh venenatis. Massa enim nec dui nunc mattis enim ut tellus elementum. Lorem ipsum dolor sit amet consectetur adipiscing elit pellentesque habitant. Arcu cursus euismod quis viverra nibh cras pulvinar. Mauris rhoncus aenean vel elit scelerisque. Vitae congue mauris rhoncus aenean. Magna sit amet purus gravida quis blandit turpis cursus.</w:t>
+        <w:t>Based on the email thread, a critical issue with the point-of-sale system has been disrupting transactions and impacting client operations. The collaborative approach of the team has led to the identification of potential leads, including a misconfigured payment gateway integration, unusual behavior in the payment processing code, and database deadlocks. System Administrator Tyrone Guevarra observed spikes in CPU and memory usage during transaction failures, hinting at a misconfiguration impacting system resources. Consultant Mary Rose Ann Guansing discovered a possible misconfiguration in the payment gateway integration, which could be contributing to system hang-ups. Business Analyst Johndell Kitts investigated the recent introduction of the new payment gateway as a potential cause of the issues. Senior Developer John Michael Dy found intriguing behavior in the payment processing code, warranting further investigation. Database Administrator Redner Cabra detected an increase in deadlock incidents during the timeframe of the issue, impacting transaction processes. It is crucial to address these issues promptly to prevent customer dissatisfaction and lost sales.</w:t>
+      </w:r>
+    </w:p>
+    <w:p>
+      <w:pPr>
+        <w:pStyle w:val="Heading2"/>
+      </w:pPr>
+      <w:r>
+        <w:t>Investigation &amp; Resolution</w:t>
+      </w:r>
+    </w:p>
+    <w:p>
+      <w:r>
+        <w:t>Key dates that led to investigation and resolution:- August 9, 2023: The initial email was sent by Development Manager Andrei Cyril F. Gimoros, highlighting the urgent point-of-sale system issue.- August 10, 2023: System Administrator Tyrone Guevarra noticed spikes in CPU and memory usage, prompting further investigation.- August 10, 2023: Consultant Mary Rose Ann Guansing discovered a possible misconfiguration in the payment gateway integration.- August 10, 2023: Business Analyst Johndell Kitts analyzed the recent changes, including the introduction of the new payment gateway.- August 9, 2023: Senior Developer John Michael Dy identified intriguing behavior in the payment processing code.- August 9, 2023: Database Administrator Redner Cabra found an increase in deadlock incidents.Each of these dates marked significant progress and insights during the investigation, leading the team closer to a resolution.</w:t>
+      </w:r>
+    </w:p>
+    <w:p>
+      <w:pPr>
+        <w:pStyle w:val="Heading2"/>
+      </w:pPr>
+      <w:r>
+        <w:t>Contributing Factors</w:t>
+      </w:r>
+    </w:p>
+    <w:p>
+      <w:r>
+        <w:t>The key factors that contributed to the existing issue are:- Misconfigured payment gateway integration: This misconfiguration caused strain on system resources and led to transaction failures.- Unusual behavior in payment processing code: The identified behavior in the code was impacting the transaction processes, causing disruptions.- Database deadlocks: The increase in deadlock incidents affected crucial transaction processes, contributing to system hang-ups.- Spike in CPU and memory usage: The excessive strain on system resources due to misconfiguration led to spikes in CPU and memory usage during transaction failures.These factors, when combined, resulted in the disruptions and failures observed in the point-of-sale system.</w:t>
       </w:r>
     </w:p>
     <w:p>
@@ -90,7 +127,39 @@
           </w:tcPr>
           <w:p>
             <w:r>
-              <w:t>10-August-23</w:t>
+              <w:t>August 10, 2023</w:t>
+            </w:r>
+          </w:p>
+        </w:tc>
+        <w:tc>
+          <w:tcPr>
+            <w:tcW w:type="dxa" w:w="2880"/>
+          </w:tcPr>
+          <w:p>
+            <w:r>
+              <w:t>11:26 AM</w:t>
+            </w:r>
+          </w:p>
+        </w:tc>
+        <w:tc>
+          <w:tcPr>
+            <w:tcW w:type="dxa" w:w="2880"/>
+          </w:tcPr>
+          <w:p>
+            <w:r>
+              <w:t>Development Manager Andrei Cyril F. Gimoros expresses appreciation for the collaborative approach and proposes exploring potential leads to uncover the root cause of the point-of-sale system issue.</w:t>
+            </w:r>
+          </w:p>
+        </w:tc>
+      </w:tr>
+      <w:tr>
+        <w:tc>
+          <w:tcPr>
+            <w:tcW w:type="dxa" w:w="2880"/>
+          </w:tcPr>
+          <w:p>
+            <w:r>
+              <w:t>August 10, 2023</w:t>
             </w:r>
           </w:p>
         </w:tc>
@@ -110,7 +179,7 @@
           </w:tcPr>
           <w:p>
             <w:r>
-              <w:t>Andrei Cyril F. Gimoros, the Development Manager, expresses gratitude to the team for their contributions and highlights potential leads to investigate for resolving the point-of-sale system issue: misconfigured payment gateway integration, unusual behavior in payment processing code, and database deadlocks.</w:t>
+              <w:t>System Administrator Tyrone Guevarra notes spikes in CPU and memory usage coinciding with transaction failures, suggesting a possible misconfiguration causing strain on system resources.</w:t>
             </w:r>
           </w:p>
         </w:tc>
@@ -122,7 +191,7 @@
           </w:tcPr>
           <w:p>
             <w:r>
-              <w:t>10-August-23</w:t>
+              <w:t>August 10, 2023</w:t>
             </w:r>
           </w:p>
         </w:tc>
@@ -142,7 +211,7 @@
           </w:tcPr>
           <w:p>
             <w:r>
-              <w:t>Mary Rose Ann Guansing, a consultant, shares her findings on a possible misconfiguration in the integration of the new payment gateway, suggesting it may be contributing to the system issues.</w:t>
+              <w:t>Consultant Mary Rose Ann Guansing discovers a possible misconfiguration in the integration of the new payment gateway, potentially contributing to system hang-ups and transaction failures.</w:t>
             </w:r>
           </w:p>
         </w:tc>
@@ -154,7 +223,7 @@
           </w:tcPr>
           <w:p>
             <w:r>
-              <w:t>10-August-23</w:t>
+              <w:t>August 10, 2023</w:t>
             </w:r>
           </w:p>
         </w:tc>
@@ -174,7 +243,7 @@
           </w:tcPr>
           <w:p>
             <w:r>
-              <w:t>Johndell Kitts, a Business Analyst, brings attention to the recent introduction of a new payment gateway and suggests exploring a potential connection between the gateway and the encountered issues.</w:t>
+              <w:t>Business Analyst Johndell Kitts analyzes recent changes, particularly the introduction of a new payment gateway, to investigate potential connections with the system issues.</w:t>
             </w:r>
           </w:p>
         </w:tc>
@@ -186,7 +255,7 @@
           </w:tcPr>
           <w:p>
             <w:r>
-              <w:t>9-August-23</w:t>
+              <w:t>August 9, 2023</w:t>
             </w:r>
           </w:p>
         </w:tc>
@@ -206,7 +275,7 @@
           </w:tcPr>
           <w:p>
             <w:r>
-              <w:t>John Michael Dy, a Super Senior Developer, discusses his review of the transaction-handling codebase, highlighting an intriguing behavior in a specific code block related to payment processing that requires further investigation.</w:t>
+              <w:t>Senior Developer John Michael Dy reviews the transaction-handling codebase and observes intriguing behavior in a specific code block related to payment processing.</w:t>
             </w:r>
           </w:p>
         </w:tc>
@@ -218,7 +287,7 @@
           </w:tcPr>
           <w:p>
             <w:r>
-              <w:t>9-August-23</w:t>
+              <w:t>August 9, 2023</w:t>
             </w:r>
           </w:p>
         </w:tc>
@@ -238,7 +307,7 @@
           </w:tcPr>
           <w:p>
             <w:r>
-              <w:t>Redner Ivan P. Cabra, a Database Administrator, shares his findings on a surge in deadlock incidents observed in the database logs during the system issues, potentially causing transaction process stalls.</w:t>
+              <w:t>Database Administrator Redner Cabra investigates database logs and discovers a surge in deadlock incidents during the time when the system issues occur.</w:t>
             </w:r>
           </w:p>
         </w:tc>
@@ -250,7 +319,7 @@
           </w:tcPr>
           <w:p>
             <w:r>
-              <w:t>9-August-23</w:t>
+              <w:t>August 9, 2023</w:t>
             </w:r>
           </w:p>
         </w:tc>
@@ -270,7 +339,7 @@
           </w:tcPr>
           <w:p>
             <w:r>
-              <w:t>Debbie May Balagtas expresses the urgency of resolving the issue promptly due to the impact on customer satisfaction and lost sales.</w:t>
+              <w:t>Debbie May Balagtas stresses the urgency of resolving the issue to prevent customer dissatisfaction and lost sales.</w:t>
             </w:r>
           </w:p>
         </w:tc>
@@ -282,7 +351,7 @@
           </w:tcPr>
           <w:p>
             <w:r>
-              <w:t>9-August-23</w:t>
+              <w:t>August 9, 2023</w:t>
             </w:r>
           </w:p>
         </w:tc>
@@ -302,7 +371,7 @@
           </w:tcPr>
           <w:p>
             <w:r>
-              <w:t>Andrei Cyril F. Gimoros, the Development Manager, addresses the critical issue with the point-of-sale system, emphasizing the need for a prompt and effective resolution.</w:t>
+              <w:t>Development Manager Andrei Cyril F. Gimoros sends an urgent email highlighting the critical issue with the point-of-sale system and the impact on client operations.</w:t>
             </w:r>
           </w:p>
         </w:tc>

</xml_diff>